<commit_message>
summer courses change part 1
</commit_message>
<xml_diff>
--- a/Archive/Course_outline_addendum_template(cont_ed_statement).docx
+++ b/Archive/Course_outline_addendum_template(cont_ed_statement).docx
@@ -1,6 +1,6 @@
 
 <file path=word/document.xml><?xml version="1.0" encoding="utf-8"?>
-<w:document xmlns:wpc="http://schemas.microsoft.com/office/word/2010/wordprocessingCanvas" xmlns:mc="http://schemas.openxmlformats.org/markup-compatibility/2006" xmlns:o="urn:schemas-microsoft-com:office:office" xmlns:r="http://schemas.openxmlformats.org/officeDocument/2006/relationships" xmlns:m="http://schemas.openxmlformats.org/officeDocument/2006/math" xmlns:v="urn:schemas-microsoft-com:vml" xmlns:wp14="http://schemas.microsoft.com/office/word/2010/wordprocessingDrawing" xmlns:wp="http://schemas.openxmlformats.org/drawingml/2006/wordprocessingDrawing" xmlns:w10="urn:schemas-microsoft-com:office:word" xmlns:w="http://schemas.openxmlformats.org/wordprocessingml/2006/main" xmlns:w14="http://schemas.microsoft.com/office/word/2010/wordml" xmlns:w15="http://schemas.microsoft.com/office/word/2012/wordml" xmlns:wpg="http://schemas.microsoft.com/office/word/2010/wordprocessingGroup" xmlns:wpi="http://schemas.microsoft.com/office/word/2010/wordprocessingInk" xmlns:wne="http://schemas.microsoft.com/office/word/2006/wordml" xmlns:wps="http://schemas.microsoft.com/office/word/2010/wordprocessingShape" mc:Ignorable="w14 w15 wp14">
+<w:document xmlns:wpc="http://schemas.microsoft.com/office/word/2010/wordprocessingCanvas" xmlns:cx="http://schemas.microsoft.com/office/drawing/2014/chartex" xmlns:cx1="http://schemas.microsoft.com/office/drawing/2015/9/8/chartex" xmlns:cx2="http://schemas.microsoft.com/office/drawing/2015/10/21/chartex" xmlns:cx3="http://schemas.microsoft.com/office/drawing/2016/5/9/chartex" xmlns:cx4="http://schemas.microsoft.com/office/drawing/2016/5/10/chartex" xmlns:cx5="http://schemas.microsoft.com/office/drawing/2016/5/11/chartex" xmlns:cx6="http://schemas.microsoft.com/office/drawing/2016/5/12/chartex" xmlns:cx7="http://schemas.microsoft.com/office/drawing/2016/5/13/chartex" xmlns:cx8="http://schemas.microsoft.com/office/drawing/2016/5/14/chartex" xmlns:mc="http://schemas.openxmlformats.org/markup-compatibility/2006" xmlns:aink="http://schemas.microsoft.com/office/drawing/2016/ink" xmlns:am3d="http://schemas.microsoft.com/office/drawing/2017/model3d" xmlns:o="urn:schemas-microsoft-com:office:office" xmlns:r="http://schemas.openxmlformats.org/officeDocument/2006/relationships" xmlns:m="http://schemas.openxmlformats.org/officeDocument/2006/math" xmlns:v="urn:schemas-microsoft-com:vml" xmlns:wp14="http://schemas.microsoft.com/office/word/2010/wordprocessingDrawing" xmlns:wp="http://schemas.openxmlformats.org/drawingml/2006/wordprocessingDrawing" xmlns:w10="urn:schemas-microsoft-com:office:word" xmlns:w="http://schemas.openxmlformats.org/wordprocessingml/2006/main" xmlns:w14="http://schemas.microsoft.com/office/word/2010/wordml" xmlns:w15="http://schemas.microsoft.com/office/word/2012/wordml" xmlns:w16cid="http://schemas.microsoft.com/office/word/2016/wordml/cid" xmlns:w16se="http://schemas.microsoft.com/office/word/2015/wordml/symex" xmlns:wpg="http://schemas.microsoft.com/office/word/2010/wordprocessingGroup" xmlns:wpi="http://schemas.microsoft.com/office/word/2010/wordprocessingInk" xmlns:wne="http://schemas.microsoft.com/office/word/2006/wordml" xmlns:wps="http://schemas.microsoft.com/office/word/2010/wordprocessingShape" mc:Ignorable="w14 w15 w16se w16cid wp14">
   <w:body>
     <w:p>
       <w:pPr>
@@ -45,7 +45,7 @@
             <v:imagedata r:id="rId7" o:title=""/>
             <w10:wrap type="square"/>
           </v:shape>
-          <o:OLEObject Type="Embed" ProgID="Word.Picture.8" ShapeID="_x0000_s1026" DrawAspect="Content" ObjectID="_1640670908" r:id="rId8"/>
+          <o:OLEObject Type="Embed" ProgID="Word.Picture.8" ShapeID="_x0000_s1026" DrawAspect="Content" ObjectID="_1653389145" r:id="rId8"/>
         </w:object>
       </w:r>
     </w:p>
@@ -227,31 +227,7 @@
           <w:szCs w:val="28"/>
           <w:lang w:val="en-CA"/>
         </w:rPr>
-        <w:t xml:space="preserve"> </w:t>
-      </w:r>
-      <w:proofErr w:type="gramStart"/>
-      <w:r>
-        <w:rPr>
-          <w:rFonts w:ascii="Times New Roman" w:hAnsi="Times New Roman"/>
-          <w:b/>
-          <w:color w:val="A6A6A6" w:themeColor="background1" w:themeShade="A6"/>
-          <w:sz w:val="28"/>
-          <w:szCs w:val="28"/>
-          <w:lang w:val="en-CA"/>
-        </w:rPr>
-        <w:t>Fall</w:t>
-      </w:r>
-      <w:proofErr w:type="gramEnd"/>
-      <w:r>
-        <w:rPr>
-          <w:rFonts w:ascii="Times New Roman" w:hAnsi="Times New Roman"/>
-          <w:b/>
-          <w:color w:val="A6A6A6" w:themeColor="background1" w:themeShade="A6"/>
-          <w:sz w:val="28"/>
-          <w:szCs w:val="28"/>
-          <w:lang w:val="en-CA"/>
-        </w:rPr>
-        <w:t xml:space="preserve"> 2018</w:t>
+        <w:t xml:space="preserve"> Fall 2018</w:t>
       </w:r>
       <w:r>
         <w:rPr>
@@ -325,156 +301,257 @@
         </w:rPr>
         <w:t>[Name]</w:t>
       </w:r>
+    </w:p>
+    <w:p>
+      <w:pPr>
+        <w:pStyle w:val="Titre2"/>
+        <w:rPr>
+          <w:rFonts w:ascii="Times New Roman" w:hAnsi="Times New Roman" w:cs="Times New Roman"/>
+          <w:color w:val="auto"/>
+          <w:sz w:val="28"/>
+          <w:szCs w:val="28"/>
+        </w:rPr>
+      </w:pPr>
+      <w:r>
+        <w:rPr>
+          <w:rFonts w:ascii="Times New Roman" w:hAnsi="Times New Roman" w:cs="Times New Roman"/>
+          <w:color w:val="auto"/>
+          <w:sz w:val="28"/>
+          <w:szCs w:val="28"/>
+          <w:u w:val="single"/>
+        </w:rPr>
+        <w:t>Contact Information</w:t>
+      </w:r>
+      <w:r>
+        <w:rPr>
+          <w:rFonts w:ascii="Times New Roman" w:hAnsi="Times New Roman" w:cs="Times New Roman"/>
+          <w:color w:val="auto"/>
+          <w:sz w:val="28"/>
+          <w:szCs w:val="28"/>
+        </w:rPr>
+        <w:t>:</w:t>
+      </w:r>
+    </w:p>
+    <w:p>
+      <w:pPr>
+        <w:rPr>
+          <w:i/>
+          <w:color w:val="A6A6A6" w:themeColor="background1" w:themeShade="A6"/>
+        </w:rPr>
+      </w:pPr>
+      <w:r>
+        <w:rPr>
+          <w:i/>
+          <w:color w:val="A6A6A6" w:themeColor="background1" w:themeShade="A6"/>
+        </w:rPr>
+        <w:t>[</w:t>
+      </w:r>
+      <w:r>
+        <w:rPr>
+          <w:i/>
+          <w:color w:val="A6A6A6" w:themeColor="background1" w:themeShade="A6"/>
+        </w:rPr>
+        <w:t>Office number</w:t>
+      </w:r>
+      <w:r>
+        <w:rPr>
+          <w:i/>
+          <w:color w:val="A6A6A6" w:themeColor="background1" w:themeShade="A6"/>
+        </w:rPr>
+        <w:t>]</w:t>
+      </w:r>
+    </w:p>
+    <w:p>
+      <w:pPr>
+        <w:rPr>
+          <w:i/>
+          <w:color w:val="A6A6A6" w:themeColor="background1" w:themeShade="A6"/>
+        </w:rPr>
+      </w:pPr>
+      <w:r>
+        <w:rPr>
+          <w:i/>
+          <w:color w:val="A6A6A6" w:themeColor="background1" w:themeShade="A6"/>
+        </w:rPr>
+        <w:t>[</w:t>
+      </w:r>
+      <w:r>
+        <w:rPr>
+          <w:i/>
+          <w:color w:val="A6A6A6" w:themeColor="background1" w:themeShade="A6"/>
+        </w:rPr>
+        <w:t>Email address</w:t>
+      </w:r>
+      <w:r>
+        <w:rPr>
+          <w:i/>
+          <w:color w:val="A6A6A6" w:themeColor="background1" w:themeShade="A6"/>
+        </w:rPr>
+        <w:t>]</w:t>
+      </w:r>
+    </w:p>
+    <w:p>
+      <w:pPr>
+        <w:rPr>
+          <w:i/>
+          <w:color w:val="A6A6A6" w:themeColor="background1" w:themeShade="A6"/>
+        </w:rPr>
+      </w:pPr>
+      <w:r>
+        <w:rPr>
+          <w:i/>
+          <w:color w:val="A6A6A6" w:themeColor="background1" w:themeShade="A6"/>
+        </w:rPr>
+        <w:t>[</w:t>
+      </w:r>
+      <w:proofErr w:type="gramStart"/>
+      <w:r>
+        <w:rPr>
+          <w:i/>
+          <w:color w:val="A6A6A6" w:themeColor="background1" w:themeShade="A6"/>
+        </w:rPr>
+        <w:t xml:space="preserve">Phone </w:t>
+      </w:r>
+      <w:r>
+        <w:rPr>
+          <w:i/>
+          <w:color w:val="A6A6A6" w:themeColor="background1" w:themeShade="A6"/>
+        </w:rPr>
+        <w:t>]</w:t>
+      </w:r>
+      <w:proofErr w:type="gramEnd"/>
+    </w:p>
+    <w:p>
+      <w:pPr>
+        <w:rPr>
+          <w:i/>
+          <w:color w:val="A6A6A6" w:themeColor="background1" w:themeShade="A6"/>
+        </w:rPr>
+      </w:pPr>
+      <w:r>
+        <w:rPr>
+          <w:i/>
+          <w:color w:val="A6A6A6" w:themeColor="background1" w:themeShade="A6"/>
+        </w:rPr>
+        <w:t>[Preferred contact method</w:t>
+      </w:r>
+      <w:r>
+        <w:rPr>
+          <w:i/>
+          <w:color w:val="A6A6A6" w:themeColor="background1" w:themeShade="A6"/>
+        </w:rPr>
+        <w:t xml:space="preserve"> and standard response time</w:t>
+      </w:r>
+      <w:r>
+        <w:rPr>
+          <w:i/>
+          <w:color w:val="A6A6A6" w:themeColor="background1" w:themeShade="A6"/>
+        </w:rPr>
+        <w:t>]</w:t>
+      </w:r>
+    </w:p>
+    <w:p>
+      <w:pPr>
+        <w:rPr>
+          <w:i/>
+          <w:color w:val="A6A6A6" w:themeColor="background1" w:themeShade="A6"/>
+        </w:rPr>
+      </w:pPr>
+    </w:p>
+    <w:p>
+      <w:pPr>
+        <w:rPr>
+          <w:rFonts w:ascii="Times New Roman" w:eastAsiaTheme="majorEastAsia" w:hAnsi="Times New Roman"/>
+          <w:b/>
+          <w:bCs/>
+          <w:sz w:val="28"/>
+          <w:szCs w:val="28"/>
+          <w:u w:val="single"/>
+        </w:rPr>
+      </w:pPr>
+      <w:r>
+        <w:rPr>
+          <w:rFonts w:ascii="Times New Roman" w:eastAsiaTheme="majorEastAsia" w:hAnsi="Times New Roman"/>
+          <w:b/>
+          <w:bCs/>
+          <w:sz w:val="28"/>
+          <w:szCs w:val="28"/>
+          <w:u w:val="single"/>
+        </w:rPr>
+        <w:t>Platforms used in the class</w:t>
+      </w:r>
+      <w:r>
+        <w:rPr>
+          <w:rFonts w:ascii="Times New Roman" w:eastAsiaTheme="majorEastAsia" w:hAnsi="Times New Roman"/>
+          <w:b/>
+          <w:bCs/>
+          <w:sz w:val="28"/>
+          <w:szCs w:val="28"/>
+          <w:u w:val="single"/>
+        </w:rPr>
+        <w:t>:</w:t>
+      </w:r>
+    </w:p>
+    <w:p>
+      <w:pPr>
+        <w:rPr>
+          <w:rFonts w:ascii="Times New Roman" w:eastAsiaTheme="majorEastAsia" w:hAnsi="Times New Roman"/>
+          <w:b/>
+          <w:bCs/>
+          <w:sz w:val="28"/>
+          <w:szCs w:val="28"/>
+          <w:u w:val="single"/>
+        </w:rPr>
+      </w:pPr>
+    </w:p>
+    <w:p>
+      <w:pPr>
+        <w:rPr>
+          <w:rFonts w:ascii="Times New Roman" w:eastAsiaTheme="majorEastAsia" w:hAnsi="Times New Roman"/>
+          <w:b/>
+          <w:bCs/>
+          <w:sz w:val="28"/>
+          <w:szCs w:val="28"/>
+          <w:u w:val="single"/>
+        </w:rPr>
+      </w:pPr>
+    </w:p>
+    <w:p>
+      <w:pPr>
+        <w:rPr>
+          <w:rFonts w:ascii="Times New Roman" w:eastAsiaTheme="majorEastAsia" w:hAnsi="Times New Roman"/>
+          <w:b/>
+          <w:bCs/>
+          <w:sz w:val="28"/>
+          <w:szCs w:val="28"/>
+          <w:u w:val="single"/>
+        </w:rPr>
+      </w:pPr>
+      <w:r>
+        <w:rPr>
+          <w:rFonts w:ascii="Times New Roman" w:eastAsiaTheme="majorEastAsia" w:hAnsi="Times New Roman"/>
+          <w:b/>
+          <w:bCs/>
+          <w:sz w:val="28"/>
+          <w:szCs w:val="28"/>
+          <w:u w:val="single"/>
+        </w:rPr>
+        <w:t>Expectations for synchronous meeting:</w:t>
+      </w:r>
+    </w:p>
+    <w:p>
+      <w:pPr>
+        <w:rPr>
+          <w:rFonts w:ascii="Times New Roman" w:eastAsiaTheme="majorEastAsia" w:hAnsi="Times New Roman"/>
+          <w:b/>
+          <w:bCs/>
+          <w:sz w:val="28"/>
+          <w:szCs w:val="28"/>
+          <w:u w:val="single"/>
+        </w:rPr>
+      </w:pPr>
       <w:bookmarkStart w:id="0" w:name="_GoBack"/>
       <w:bookmarkEnd w:id="0"/>
-    </w:p>
-    <w:p>
-      <w:pPr>
-        <w:pStyle w:val="Titre2"/>
-        <w:rPr>
-          <w:rFonts w:ascii="Times New Roman" w:hAnsi="Times New Roman" w:cs="Times New Roman"/>
-          <w:color w:val="auto"/>
-          <w:sz w:val="28"/>
-          <w:szCs w:val="28"/>
-        </w:rPr>
-      </w:pPr>
-      <w:r>
-        <w:rPr>
-          <w:rFonts w:ascii="Times New Roman" w:hAnsi="Times New Roman" w:cs="Times New Roman"/>
-          <w:color w:val="auto"/>
-          <w:sz w:val="28"/>
-          <w:szCs w:val="28"/>
-          <w:u w:val="single"/>
-        </w:rPr>
-        <w:t>Contact Information</w:t>
-      </w:r>
-      <w:r>
-        <w:rPr>
-          <w:rFonts w:ascii="Times New Roman" w:hAnsi="Times New Roman" w:cs="Times New Roman"/>
-          <w:color w:val="auto"/>
-          <w:sz w:val="28"/>
-          <w:szCs w:val="28"/>
-        </w:rPr>
-        <w:t>:</w:t>
-      </w:r>
-    </w:p>
-    <w:p>
-      <w:pPr>
-        <w:rPr>
-          <w:i/>
-          <w:color w:val="A6A6A6" w:themeColor="background1" w:themeShade="A6"/>
-        </w:rPr>
-      </w:pPr>
-      <w:r>
-        <w:rPr>
-          <w:i/>
-          <w:color w:val="A6A6A6" w:themeColor="background1" w:themeShade="A6"/>
-        </w:rPr>
-        <w:t>[</w:t>
-      </w:r>
-      <w:r>
-        <w:rPr>
-          <w:i/>
-          <w:color w:val="A6A6A6" w:themeColor="background1" w:themeShade="A6"/>
-        </w:rPr>
-        <w:t>Office number</w:t>
-      </w:r>
-      <w:r>
-        <w:rPr>
-          <w:i/>
-          <w:color w:val="A6A6A6" w:themeColor="background1" w:themeShade="A6"/>
-        </w:rPr>
-        <w:t>]</w:t>
-      </w:r>
-    </w:p>
-    <w:p>
-      <w:pPr>
-        <w:rPr>
-          <w:i/>
-          <w:color w:val="A6A6A6" w:themeColor="background1" w:themeShade="A6"/>
-        </w:rPr>
-      </w:pPr>
-      <w:r>
-        <w:rPr>
-          <w:i/>
-          <w:color w:val="A6A6A6" w:themeColor="background1" w:themeShade="A6"/>
-        </w:rPr>
-        <w:t>[</w:t>
-      </w:r>
-      <w:r>
-        <w:rPr>
-          <w:i/>
-          <w:color w:val="A6A6A6" w:themeColor="background1" w:themeShade="A6"/>
-        </w:rPr>
-        <w:t>Email address</w:t>
-      </w:r>
-      <w:r>
-        <w:rPr>
-          <w:i/>
-          <w:color w:val="A6A6A6" w:themeColor="background1" w:themeShade="A6"/>
-        </w:rPr>
-        <w:t>]</w:t>
-      </w:r>
-    </w:p>
-    <w:p>
-      <w:pPr>
-        <w:rPr>
-          <w:i/>
-          <w:color w:val="A6A6A6" w:themeColor="background1" w:themeShade="A6"/>
-        </w:rPr>
-      </w:pPr>
-      <w:r>
-        <w:rPr>
-          <w:i/>
-          <w:color w:val="A6A6A6" w:themeColor="background1" w:themeShade="A6"/>
-        </w:rPr>
-        <w:t>[</w:t>
-      </w:r>
-      <w:proofErr w:type="gramStart"/>
-      <w:r>
-        <w:rPr>
-          <w:i/>
-          <w:color w:val="A6A6A6" w:themeColor="background1" w:themeShade="A6"/>
-        </w:rPr>
-        <w:t xml:space="preserve">Phone </w:t>
-      </w:r>
-      <w:r>
-        <w:rPr>
-          <w:i/>
-          <w:color w:val="A6A6A6" w:themeColor="background1" w:themeShade="A6"/>
-        </w:rPr>
-        <w:t>]</w:t>
-      </w:r>
-      <w:proofErr w:type="gramEnd"/>
-    </w:p>
-    <w:p>
-      <w:pPr>
-        <w:rPr>
-          <w:i/>
-          <w:color w:val="A6A6A6" w:themeColor="background1" w:themeShade="A6"/>
-        </w:rPr>
-      </w:pPr>
-      <w:r>
-        <w:rPr>
-          <w:i/>
-          <w:color w:val="A6A6A6" w:themeColor="background1" w:themeShade="A6"/>
-        </w:rPr>
-        <w:t>[Preferred contact method</w:t>
-      </w:r>
-      <w:r>
-        <w:rPr>
-          <w:i/>
-          <w:color w:val="A6A6A6" w:themeColor="background1" w:themeShade="A6"/>
-        </w:rPr>
-        <w:t xml:space="preserve"> and standard response time</w:t>
-      </w:r>
-      <w:r>
-        <w:rPr>
-          <w:i/>
-          <w:color w:val="A6A6A6" w:themeColor="background1" w:themeShade="A6"/>
-        </w:rPr>
-        <w:t>]</w:t>
-      </w:r>
     </w:p>
     <w:p>
       <w:pPr>
@@ -641,6 +718,8 @@
     <w:p>
       <w:pPr>
         <w:pStyle w:val="Titre2"/>
+      </w:pPr>
+      <w:r>
         <w:rPr>
           <w:rFonts w:ascii="Times New Roman" w:hAnsi="Times New Roman" w:cs="Times New Roman"/>
           <w:color w:val="auto"/>
@@ -648,7 +727,8 @@
           <w:szCs w:val="28"/>
           <w:u w:val="single"/>
         </w:rPr>
-      </w:pPr>
+        <w:t>Detailed Evaluation Scheme</w:t>
+      </w:r>
       <w:r>
         <w:rPr>
           <w:rFonts w:ascii="Times New Roman" w:hAnsi="Times New Roman" w:cs="Times New Roman"/>
@@ -657,29 +737,17 @@
           <w:szCs w:val="28"/>
           <w:u w:val="single"/>
         </w:rPr>
-        <w:t>Detailed Evaluation Scheme:</w:t>
-      </w:r>
-    </w:p>
-    <w:p>
-      <w:r>
-        <w:tab/>
-      </w:r>
-      <w:r>
-        <w:tab/>
-      </w:r>
-      <w:r>
-        <w:tab/>
-      </w:r>
-      <w:r>
-        <w:tab/>
-        <w:t>Scheme 1</w:t>
-      </w:r>
-      <w:r>
-        <w:tab/>
-      </w:r>
-      <w:r>
-        <w:tab/>
-        <w:t>Scheme 2</w:t>
+        <w:t xml:space="preserve"> i</w:t>
+      </w:r>
+      <w:r>
+        <w:rPr>
+          <w:rFonts w:ascii="Times New Roman" w:hAnsi="Times New Roman" w:cs="Times New Roman"/>
+          <w:color w:val="auto"/>
+          <w:sz w:val="28"/>
+          <w:szCs w:val="28"/>
+          <w:u w:val="single"/>
+        </w:rPr>
+        <w:t>f the college allows in-person final exam</w:t>
       </w:r>
     </w:p>
     <w:p>
@@ -690,26 +758,25 @@
         </w:tabs>
       </w:pPr>
       <w:r>
-        <w:t>Exam</w:t>
+        <w:t>In-person final e</w:t>
+      </w:r>
+      <w:r>
+        <w:t>xam</w:t>
       </w:r>
       <w:r>
         <w:tab/>
-        <w:t xml:space="preserve">[ </w:t>
       </w:r>
       <w:proofErr w:type="gramStart"/>
       <w:r>
-        <w:t>]%</w:t>
+        <w:t>[ ]</w:t>
       </w:r>
       <w:proofErr w:type="gramEnd"/>
+      <w:r>
+        <w:t>%</w:t>
+      </w:r>
       <w:r>
         <w:tab/>
         <w:t xml:space="preserve">     </w:t>
-      </w:r>
-      <w:r>
-        <w:t>[ ]</w:t>
-      </w:r>
-      <w:r>
-        <w:t>%</w:t>
       </w:r>
     </w:p>
     <w:p>
@@ -724,21 +791,17 @@
       </w:r>
       <w:r>
         <w:tab/>
-        <w:t xml:space="preserve">   [ </w:t>
       </w:r>
       <w:proofErr w:type="gramStart"/>
       <w:r>
-        <w:t>]%</w:t>
+        <w:t xml:space="preserve">   [</w:t>
       </w:r>
       <w:proofErr w:type="gramEnd"/>
       <w:r>
+        <w:t xml:space="preserve"> ]%</w:t>
+      </w:r>
+      <w:r>
         <w:tab/>
-      </w:r>
-      <w:r>
-        <w:t>[ ]</w:t>
-      </w:r>
-      <w:r>
-        <w:t>%</w:t>
       </w:r>
     </w:p>
     <w:p>
@@ -753,22 +816,17 @@
       </w:r>
       <w:r>
         <w:tab/>
-        <w:t xml:space="preserve">[ </w:t>
       </w:r>
       <w:proofErr w:type="gramStart"/>
       <w:r>
-        <w:t>]</w:t>
-      </w:r>
+        <w:t>[ ]</w:t>
+      </w:r>
+      <w:proofErr w:type="gramEnd"/>
       <w:r>
         <w:t>%</w:t>
       </w:r>
-      <w:proofErr w:type="gramEnd"/>
       <w:r>
         <w:tab/>
-        <w:t>[ ]</w:t>
-      </w:r>
-      <w:r>
-        <w:t>%</w:t>
       </w:r>
     </w:p>
     <w:p>
@@ -783,22 +841,17 @@
       </w:r>
       <w:r>
         <w:tab/>
-        <w:t xml:space="preserve">[ </w:t>
       </w:r>
       <w:proofErr w:type="gramStart"/>
       <w:r>
-        <w:t>]</w:t>
-      </w:r>
+        <w:t>[ ]</w:t>
+      </w:r>
+      <w:proofErr w:type="gramEnd"/>
       <w:r>
         <w:t>%</w:t>
       </w:r>
-      <w:proofErr w:type="gramEnd"/>
       <w:r>
         <w:tab/>
-        <w:t>[ ]</w:t>
-      </w:r>
-      <w:r>
-        <w:t>%</w:t>
       </w:r>
     </w:p>
     <w:p>
@@ -821,20 +874,215 @@
       <w:proofErr w:type="spellEnd"/>
       <w:r>
         <w:tab/>
-        <w:t xml:space="preserve">[ </w:t>
       </w:r>
       <w:proofErr w:type="gramStart"/>
       <w:r>
-        <w:t>]%</w:t>
+        <w:t>[ ]</w:t>
       </w:r>
       <w:proofErr w:type="gramEnd"/>
       <w:r>
+        <w:t>%</w:t>
+      </w:r>
+      <w:r>
         <w:tab/>
+      </w:r>
+    </w:p>
+    <w:p/>
+    <w:p>
+      <w:pPr>
+        <w:pStyle w:val="Titre2"/>
+      </w:pPr>
+      <w:r>
+        <w:rPr>
+          <w:rFonts w:ascii="Times New Roman" w:hAnsi="Times New Roman" w:cs="Times New Roman"/>
+          <w:color w:val="auto"/>
+          <w:sz w:val="28"/>
+          <w:szCs w:val="28"/>
+          <w:u w:val="single"/>
+        </w:rPr>
+        <w:t xml:space="preserve">Plan B. </w:t>
+      </w:r>
+      <w:r>
+        <w:rPr>
+          <w:rFonts w:ascii="Times New Roman" w:hAnsi="Times New Roman" w:cs="Times New Roman"/>
+          <w:color w:val="auto"/>
+          <w:sz w:val="28"/>
+          <w:szCs w:val="28"/>
+          <w:u w:val="single"/>
+        </w:rPr>
+        <w:t>Detailed Evaluation Scheme i</w:t>
+      </w:r>
+      <w:r>
+        <w:rPr>
+          <w:rFonts w:ascii="Times New Roman" w:hAnsi="Times New Roman" w:cs="Times New Roman"/>
+          <w:color w:val="auto"/>
+          <w:sz w:val="28"/>
+          <w:szCs w:val="28"/>
+          <w:u w:val="single"/>
+        </w:rPr>
+        <w:t>f in-person final exam</w:t>
+      </w:r>
+      <w:r>
+        <w:rPr>
+          <w:rFonts w:ascii="Times New Roman" w:hAnsi="Times New Roman" w:cs="Times New Roman"/>
+          <w:color w:val="auto"/>
+          <w:sz w:val="28"/>
+          <w:szCs w:val="28"/>
+          <w:u w:val="single"/>
+        </w:rPr>
         <w:t xml:space="preserve"> </w:t>
       </w:r>
+      <w:proofErr w:type="gramStart"/>
+      <w:r>
+        <w:rPr>
+          <w:rFonts w:ascii="Times New Roman" w:hAnsi="Times New Roman" w:cs="Times New Roman"/>
+          <w:color w:val="auto"/>
+          <w:sz w:val="28"/>
+          <w:szCs w:val="28"/>
+          <w:u w:val="single"/>
+        </w:rPr>
+        <w:t>are</w:t>
+      </w:r>
+      <w:proofErr w:type="gramEnd"/>
+      <w:r>
+        <w:rPr>
+          <w:rFonts w:ascii="Times New Roman" w:hAnsi="Times New Roman" w:cs="Times New Roman"/>
+          <w:color w:val="auto"/>
+          <w:sz w:val="28"/>
+          <w:szCs w:val="28"/>
+          <w:u w:val="single"/>
+        </w:rPr>
+        <w:t xml:space="preserve"> NOT possible</w:t>
+      </w:r>
+    </w:p>
+    <w:p>
+      <w:pPr>
+        <w:tabs>
+          <w:tab w:val="right" w:pos="3544"/>
+          <w:tab w:val="right" w:pos="5760"/>
+        </w:tabs>
+      </w:pPr>
+      <w:r>
+        <w:t>On-line f</w:t>
+      </w:r>
+      <w:r>
+        <w:t>inal e</w:t>
+      </w:r>
+      <w:r>
+        <w:t>xam</w:t>
+      </w:r>
+      <w:r>
+        <w:tab/>
+      </w:r>
+      <w:proofErr w:type="gramStart"/>
       <w:r>
         <w:t>[ ]</w:t>
       </w:r>
+      <w:proofErr w:type="gramEnd"/>
+      <w:r>
+        <w:t>%</w:t>
+      </w:r>
+      <w:r>
+        <w:tab/>
+        <w:t xml:space="preserve">     </w:t>
+      </w:r>
+    </w:p>
+    <w:p>
+      <w:pPr>
+        <w:tabs>
+          <w:tab w:val="right" w:pos="3544"/>
+          <w:tab w:val="right" w:pos="5760"/>
+        </w:tabs>
+      </w:pPr>
+      <w:r>
+        <w:lastRenderedPageBreak/>
+        <w:t>Labs</w:t>
+      </w:r>
+      <w:r>
+        <w:tab/>
+      </w:r>
+      <w:proofErr w:type="gramStart"/>
+      <w:r>
+        <w:t xml:space="preserve">   [</w:t>
+      </w:r>
+      <w:proofErr w:type="gramEnd"/>
+      <w:r>
+        <w:t xml:space="preserve"> ]%</w:t>
+      </w:r>
+      <w:r>
+        <w:tab/>
+      </w:r>
+    </w:p>
+    <w:p>
+      <w:pPr>
+        <w:tabs>
+          <w:tab w:val="right" w:pos="3544"/>
+          <w:tab w:val="right" w:pos="5760"/>
+        </w:tabs>
+      </w:pPr>
+      <w:r>
+        <w:t>Class Tests</w:t>
+      </w:r>
+      <w:r>
+        <w:tab/>
+      </w:r>
+      <w:proofErr w:type="gramStart"/>
+      <w:r>
+        <w:t>[ ]</w:t>
+      </w:r>
+      <w:proofErr w:type="gramEnd"/>
+      <w:r>
+        <w:t>%</w:t>
+      </w:r>
+      <w:r>
+        <w:tab/>
+      </w:r>
+    </w:p>
+    <w:p>
+      <w:pPr>
+        <w:tabs>
+          <w:tab w:val="right" w:pos="3544"/>
+          <w:tab w:val="right" w:pos="5760"/>
+        </w:tabs>
+      </w:pPr>
+      <w:r>
+        <w:t>Reading Assignments</w:t>
+      </w:r>
+      <w:r>
+        <w:tab/>
+      </w:r>
+      <w:proofErr w:type="gramStart"/>
+      <w:r>
+        <w:t>[ ]</w:t>
+      </w:r>
+      <w:proofErr w:type="gramEnd"/>
+      <w:r>
+        <w:t>%</w:t>
+      </w:r>
+      <w:r>
+        <w:tab/>
+      </w:r>
+    </w:p>
+    <w:p>
+      <w:r>
+        <w:t>Quizzes</w:t>
+      </w:r>
+      <w:r>
+        <w:t>/</w:t>
+      </w:r>
+      <w:proofErr w:type="spellStart"/>
+      <w:r>
+        <w:t>Homeworks</w:t>
+      </w:r>
+      <w:proofErr w:type="spellEnd"/>
+      <w:r>
+        <w:tab/>
+      </w:r>
+      <w:proofErr w:type="gramStart"/>
+      <w:r>
+        <w:t>[ ]</w:t>
+      </w:r>
+      <w:proofErr w:type="gramEnd"/>
       <w:r>
         <w:t>%</w:t>
       </w:r>
@@ -924,7 +1172,7 @@
 </file>
 
 <file path=word/endnotes.xml><?xml version="1.0" encoding="utf-8"?>
-<w:endnotes xmlns:wpc="http://schemas.microsoft.com/office/word/2010/wordprocessingCanvas" xmlns:mc="http://schemas.openxmlformats.org/markup-compatibility/2006" xmlns:o="urn:schemas-microsoft-com:office:office" xmlns:r="http://schemas.openxmlformats.org/officeDocument/2006/relationships" xmlns:m="http://schemas.openxmlformats.org/officeDocument/2006/math" xmlns:v="urn:schemas-microsoft-com:vml" xmlns:wp14="http://schemas.microsoft.com/office/word/2010/wordprocessingDrawing" xmlns:wp="http://schemas.openxmlformats.org/drawingml/2006/wordprocessingDrawing" xmlns:w10="urn:schemas-microsoft-com:office:word" xmlns:w="http://schemas.openxmlformats.org/wordprocessingml/2006/main" xmlns:w14="http://schemas.microsoft.com/office/word/2010/wordml" xmlns:w15="http://schemas.microsoft.com/office/word/2012/wordml" xmlns:wpg="http://schemas.microsoft.com/office/word/2010/wordprocessingGroup" xmlns:wpi="http://schemas.microsoft.com/office/word/2010/wordprocessingInk" xmlns:wne="http://schemas.microsoft.com/office/word/2006/wordml" xmlns:wps="http://schemas.microsoft.com/office/word/2010/wordprocessingShape" mc:Ignorable="w14 w15 wp14">
+<w:endnotes xmlns:wpc="http://schemas.microsoft.com/office/word/2010/wordprocessingCanvas" xmlns:cx="http://schemas.microsoft.com/office/drawing/2014/chartex" xmlns:cx1="http://schemas.microsoft.com/office/drawing/2015/9/8/chartex" xmlns:cx2="http://schemas.microsoft.com/office/drawing/2015/10/21/chartex" xmlns:cx3="http://schemas.microsoft.com/office/drawing/2016/5/9/chartex" xmlns:cx4="http://schemas.microsoft.com/office/drawing/2016/5/10/chartex" xmlns:cx5="http://schemas.microsoft.com/office/drawing/2016/5/11/chartex" xmlns:cx6="http://schemas.microsoft.com/office/drawing/2016/5/12/chartex" xmlns:cx7="http://schemas.microsoft.com/office/drawing/2016/5/13/chartex" xmlns:cx8="http://schemas.microsoft.com/office/drawing/2016/5/14/chartex" xmlns:mc="http://schemas.openxmlformats.org/markup-compatibility/2006" xmlns:aink="http://schemas.microsoft.com/office/drawing/2016/ink" xmlns:am3d="http://schemas.microsoft.com/office/drawing/2017/model3d" xmlns:o="urn:schemas-microsoft-com:office:office" xmlns:r="http://schemas.openxmlformats.org/officeDocument/2006/relationships" xmlns:m="http://schemas.openxmlformats.org/officeDocument/2006/math" xmlns:v="urn:schemas-microsoft-com:vml" xmlns:wp14="http://schemas.microsoft.com/office/word/2010/wordprocessingDrawing" xmlns:wp="http://schemas.openxmlformats.org/drawingml/2006/wordprocessingDrawing" xmlns:w10="urn:schemas-microsoft-com:office:word" xmlns:w="http://schemas.openxmlformats.org/wordprocessingml/2006/main" xmlns:w14="http://schemas.microsoft.com/office/word/2010/wordml" xmlns:w15="http://schemas.microsoft.com/office/word/2012/wordml" xmlns:w16cid="http://schemas.microsoft.com/office/word/2016/wordml/cid" xmlns:w16se="http://schemas.microsoft.com/office/word/2015/wordml/symex" xmlns:wpg="http://schemas.microsoft.com/office/word/2010/wordprocessingGroup" xmlns:wpi="http://schemas.microsoft.com/office/word/2010/wordprocessingInk" xmlns:wne="http://schemas.microsoft.com/office/word/2006/wordml" xmlns:wps="http://schemas.microsoft.com/office/word/2010/wordprocessingShape" mc:Ignorable="w14 w15 w16se w16cid wp14">
   <w:endnote w:type="separator" w:id="-1">
     <w:p>
       <w:r>
@@ -943,7 +1191,7 @@
 </file>
 
 <file path=word/footer1.xml><?xml version="1.0" encoding="utf-8"?>
-<w:ftr xmlns:wpc="http://schemas.microsoft.com/office/word/2010/wordprocessingCanvas" xmlns:mc="http://schemas.openxmlformats.org/markup-compatibility/2006" xmlns:o="urn:schemas-microsoft-com:office:office" xmlns:r="http://schemas.openxmlformats.org/officeDocument/2006/relationships" xmlns:m="http://schemas.openxmlformats.org/officeDocument/2006/math" xmlns:v="urn:schemas-microsoft-com:vml" xmlns:wp14="http://schemas.microsoft.com/office/word/2010/wordprocessingDrawing" xmlns:wp="http://schemas.openxmlformats.org/drawingml/2006/wordprocessingDrawing" xmlns:w10="urn:schemas-microsoft-com:office:word" xmlns:w="http://schemas.openxmlformats.org/wordprocessingml/2006/main" xmlns:w14="http://schemas.microsoft.com/office/word/2010/wordml" xmlns:w15="http://schemas.microsoft.com/office/word/2012/wordml" xmlns:wpg="http://schemas.microsoft.com/office/word/2010/wordprocessingGroup" xmlns:wpi="http://schemas.microsoft.com/office/word/2010/wordprocessingInk" xmlns:wne="http://schemas.microsoft.com/office/word/2006/wordml" xmlns:wps="http://schemas.microsoft.com/office/word/2010/wordprocessingShape" mc:Ignorable="w14 w15 wp14">
+<w:ftr xmlns:wpc="http://schemas.microsoft.com/office/word/2010/wordprocessingCanvas" xmlns:cx="http://schemas.microsoft.com/office/drawing/2014/chartex" xmlns:cx1="http://schemas.microsoft.com/office/drawing/2015/9/8/chartex" xmlns:cx2="http://schemas.microsoft.com/office/drawing/2015/10/21/chartex" xmlns:cx3="http://schemas.microsoft.com/office/drawing/2016/5/9/chartex" xmlns:cx4="http://schemas.microsoft.com/office/drawing/2016/5/10/chartex" xmlns:cx5="http://schemas.microsoft.com/office/drawing/2016/5/11/chartex" xmlns:cx6="http://schemas.microsoft.com/office/drawing/2016/5/12/chartex" xmlns:cx7="http://schemas.microsoft.com/office/drawing/2016/5/13/chartex" xmlns:cx8="http://schemas.microsoft.com/office/drawing/2016/5/14/chartex" xmlns:mc="http://schemas.openxmlformats.org/markup-compatibility/2006" xmlns:aink="http://schemas.microsoft.com/office/drawing/2016/ink" xmlns:am3d="http://schemas.microsoft.com/office/drawing/2017/model3d" xmlns:o="urn:schemas-microsoft-com:office:office" xmlns:r="http://schemas.openxmlformats.org/officeDocument/2006/relationships" xmlns:m="http://schemas.openxmlformats.org/officeDocument/2006/math" xmlns:v="urn:schemas-microsoft-com:vml" xmlns:wp14="http://schemas.microsoft.com/office/word/2010/wordprocessingDrawing" xmlns:wp="http://schemas.openxmlformats.org/drawingml/2006/wordprocessingDrawing" xmlns:w10="urn:schemas-microsoft-com:office:word" xmlns:w="http://schemas.openxmlformats.org/wordprocessingml/2006/main" xmlns:w14="http://schemas.microsoft.com/office/word/2010/wordml" xmlns:w15="http://schemas.microsoft.com/office/word/2012/wordml" xmlns:w16cid="http://schemas.microsoft.com/office/word/2016/wordml/cid" xmlns:w16se="http://schemas.microsoft.com/office/word/2015/wordml/symex" xmlns:wpg="http://schemas.microsoft.com/office/word/2010/wordprocessingGroup" xmlns:wpi="http://schemas.microsoft.com/office/word/2010/wordprocessingInk" xmlns:wne="http://schemas.microsoft.com/office/word/2006/wordml" xmlns:wps="http://schemas.microsoft.com/office/word/2010/wordprocessingShape" mc:Ignorable="w14 w15 w16se w16cid wp14">
   <w:p>
     <w:pPr>
       <w:pStyle w:val="Pieddepage"/>
@@ -999,7 +1247,7 @@
 </file>
 
 <file path=word/footnotes.xml><?xml version="1.0" encoding="utf-8"?>
-<w:footnotes xmlns:wpc="http://schemas.microsoft.com/office/word/2010/wordprocessingCanvas" xmlns:mc="http://schemas.openxmlformats.org/markup-compatibility/2006" xmlns:o="urn:schemas-microsoft-com:office:office" xmlns:r="http://schemas.openxmlformats.org/officeDocument/2006/relationships" xmlns:m="http://schemas.openxmlformats.org/officeDocument/2006/math" xmlns:v="urn:schemas-microsoft-com:vml" xmlns:wp14="http://schemas.microsoft.com/office/word/2010/wordprocessingDrawing" xmlns:wp="http://schemas.openxmlformats.org/drawingml/2006/wordprocessingDrawing" xmlns:w10="urn:schemas-microsoft-com:office:word" xmlns:w="http://schemas.openxmlformats.org/wordprocessingml/2006/main" xmlns:w14="http://schemas.microsoft.com/office/word/2010/wordml" xmlns:w15="http://schemas.microsoft.com/office/word/2012/wordml" xmlns:wpg="http://schemas.microsoft.com/office/word/2010/wordprocessingGroup" xmlns:wpi="http://schemas.microsoft.com/office/word/2010/wordprocessingInk" xmlns:wne="http://schemas.microsoft.com/office/word/2006/wordml" xmlns:wps="http://schemas.microsoft.com/office/word/2010/wordprocessingShape" mc:Ignorable="w14 w15 wp14">
+<w:footnotes xmlns:wpc="http://schemas.microsoft.com/office/word/2010/wordprocessingCanvas" xmlns:cx="http://schemas.microsoft.com/office/drawing/2014/chartex" xmlns:cx1="http://schemas.microsoft.com/office/drawing/2015/9/8/chartex" xmlns:cx2="http://schemas.microsoft.com/office/drawing/2015/10/21/chartex" xmlns:cx3="http://schemas.microsoft.com/office/drawing/2016/5/9/chartex" xmlns:cx4="http://schemas.microsoft.com/office/drawing/2016/5/10/chartex" xmlns:cx5="http://schemas.microsoft.com/office/drawing/2016/5/11/chartex" xmlns:cx6="http://schemas.microsoft.com/office/drawing/2016/5/12/chartex" xmlns:cx7="http://schemas.microsoft.com/office/drawing/2016/5/13/chartex" xmlns:cx8="http://schemas.microsoft.com/office/drawing/2016/5/14/chartex" xmlns:mc="http://schemas.openxmlformats.org/markup-compatibility/2006" xmlns:aink="http://schemas.microsoft.com/office/drawing/2016/ink" xmlns:am3d="http://schemas.microsoft.com/office/drawing/2017/model3d" xmlns:o="urn:schemas-microsoft-com:office:office" xmlns:r="http://schemas.openxmlformats.org/officeDocument/2006/relationships" xmlns:m="http://schemas.openxmlformats.org/officeDocument/2006/math" xmlns:v="urn:schemas-microsoft-com:vml" xmlns:wp14="http://schemas.microsoft.com/office/word/2010/wordprocessingDrawing" xmlns:wp="http://schemas.openxmlformats.org/drawingml/2006/wordprocessingDrawing" xmlns:w10="urn:schemas-microsoft-com:office:word" xmlns:w="http://schemas.openxmlformats.org/wordprocessingml/2006/main" xmlns:w14="http://schemas.microsoft.com/office/word/2010/wordml" xmlns:w15="http://schemas.microsoft.com/office/word/2012/wordml" xmlns:w16cid="http://schemas.microsoft.com/office/word/2016/wordml/cid" xmlns:w16se="http://schemas.microsoft.com/office/word/2015/wordml/symex" xmlns:wpg="http://schemas.microsoft.com/office/word/2010/wordprocessingGroup" xmlns:wpi="http://schemas.microsoft.com/office/word/2010/wordprocessingInk" xmlns:wne="http://schemas.microsoft.com/office/word/2006/wordml" xmlns:wps="http://schemas.microsoft.com/office/word/2010/wordprocessingShape" mc:Ignorable="w14 w15 w16se w16cid wp14">
   <w:footnote w:type="separator" w:id="-1">
     <w:p>
       <w:r>
@@ -1018,7 +1266,7 @@
 </file>
 
 <file path=word/numbering.xml><?xml version="1.0" encoding="utf-8"?>
-<w:numbering xmlns:wpc="http://schemas.microsoft.com/office/word/2010/wordprocessingCanvas" xmlns:mc="http://schemas.openxmlformats.org/markup-compatibility/2006" xmlns:o="urn:schemas-microsoft-com:office:office" xmlns:r="http://schemas.openxmlformats.org/officeDocument/2006/relationships" xmlns:m="http://schemas.openxmlformats.org/officeDocument/2006/math" xmlns:v="urn:schemas-microsoft-com:vml" xmlns:wp14="http://schemas.microsoft.com/office/word/2010/wordprocessingDrawing" xmlns:wp="http://schemas.openxmlformats.org/drawingml/2006/wordprocessingDrawing" xmlns:w10="urn:schemas-microsoft-com:office:word" xmlns:w="http://schemas.openxmlformats.org/wordprocessingml/2006/main" xmlns:w14="http://schemas.microsoft.com/office/word/2010/wordml" xmlns:w15="http://schemas.microsoft.com/office/word/2012/wordml" xmlns:wpg="http://schemas.microsoft.com/office/word/2010/wordprocessingGroup" xmlns:wpi="http://schemas.microsoft.com/office/word/2010/wordprocessingInk" xmlns:wne="http://schemas.microsoft.com/office/word/2006/wordml" xmlns:wps="http://schemas.microsoft.com/office/word/2010/wordprocessingShape" mc:Ignorable="w14 w15 wp14">
+<w:numbering xmlns:wpc="http://schemas.microsoft.com/office/word/2010/wordprocessingCanvas" xmlns:cx="http://schemas.microsoft.com/office/drawing/2014/chartex" xmlns:cx1="http://schemas.microsoft.com/office/drawing/2015/9/8/chartex" xmlns:cx2="http://schemas.microsoft.com/office/drawing/2015/10/21/chartex" xmlns:cx3="http://schemas.microsoft.com/office/drawing/2016/5/9/chartex" xmlns:cx4="http://schemas.microsoft.com/office/drawing/2016/5/10/chartex" xmlns:cx5="http://schemas.microsoft.com/office/drawing/2016/5/11/chartex" xmlns:cx6="http://schemas.microsoft.com/office/drawing/2016/5/12/chartex" xmlns:cx7="http://schemas.microsoft.com/office/drawing/2016/5/13/chartex" xmlns:cx8="http://schemas.microsoft.com/office/drawing/2016/5/14/chartex" xmlns:mc="http://schemas.openxmlformats.org/markup-compatibility/2006" xmlns:aink="http://schemas.microsoft.com/office/drawing/2016/ink" xmlns:am3d="http://schemas.microsoft.com/office/drawing/2017/model3d" xmlns:o="urn:schemas-microsoft-com:office:office" xmlns:r="http://schemas.openxmlformats.org/officeDocument/2006/relationships" xmlns:m="http://schemas.openxmlformats.org/officeDocument/2006/math" xmlns:v="urn:schemas-microsoft-com:vml" xmlns:wp14="http://schemas.microsoft.com/office/word/2010/wordprocessingDrawing" xmlns:wp="http://schemas.openxmlformats.org/drawingml/2006/wordprocessingDrawing" xmlns:w10="urn:schemas-microsoft-com:office:word" xmlns:w="http://schemas.openxmlformats.org/wordprocessingml/2006/main" xmlns:w14="http://schemas.microsoft.com/office/word/2010/wordml" xmlns:w15="http://schemas.microsoft.com/office/word/2012/wordml" xmlns:w16cid="http://schemas.microsoft.com/office/word/2016/wordml/cid" xmlns:w16se="http://schemas.microsoft.com/office/word/2015/wordml/symex" xmlns:wpg="http://schemas.microsoft.com/office/word/2010/wordprocessingGroup" xmlns:wpi="http://schemas.microsoft.com/office/word/2010/wordprocessingInk" xmlns:wne="http://schemas.microsoft.com/office/word/2006/wordml" xmlns:wps="http://schemas.microsoft.com/office/word/2010/wordprocessingShape" mc:Ignorable="w14 w15 w16se w16cid wp14">
   <w:abstractNum w:abstractNumId="0" w15:restartNumberingAfterBreak="0">
     <w:nsid w:val="2F505EC8"/>
     <w:multiLevelType w:val="hybridMultilevel"/>
@@ -1405,7 +1653,7 @@
 </file>
 
 <file path=word/styles.xml><?xml version="1.0" encoding="utf-8"?>
-<w:styles xmlns:mc="http://schemas.openxmlformats.org/markup-compatibility/2006" xmlns:r="http://schemas.openxmlformats.org/officeDocument/2006/relationships" xmlns:w="http://schemas.openxmlformats.org/wordprocessingml/2006/main" xmlns:w14="http://schemas.microsoft.com/office/word/2010/wordml" xmlns:w15="http://schemas.microsoft.com/office/word/2012/wordml" mc:Ignorable="w14 w15">
+<w:styles xmlns:mc="http://schemas.openxmlformats.org/markup-compatibility/2006" xmlns:r="http://schemas.openxmlformats.org/officeDocument/2006/relationships" xmlns:w="http://schemas.openxmlformats.org/wordprocessingml/2006/main" xmlns:w14="http://schemas.microsoft.com/office/word/2010/wordml" xmlns:w15="http://schemas.microsoft.com/office/word/2012/wordml" xmlns:w16cid="http://schemas.microsoft.com/office/word/2016/wordml/cid" xmlns:w16se="http://schemas.microsoft.com/office/word/2015/wordml/symex" mc:Ignorable="w14 w15 w16se w16cid">
   <w:docDefaults>
     <w:rPrDefault>
       <w:rPr>
@@ -1415,7 +1663,7 @@
     </w:rPrDefault>
     <w:pPrDefault/>
   </w:docDefaults>
-  <w:latentStyles w:defLockedState="0" w:defUIPriority="99" w:defSemiHidden="0" w:defUnhideWhenUsed="0" w:defQFormat="0" w:count="371">
+  <w:latentStyles w:defLockedState="0" w:defUIPriority="99" w:defSemiHidden="0" w:defUnhideWhenUsed="0" w:defQFormat="0" w:count="377">
     <w:lsdException w:name="Normal" w:uiPriority="0" w:qFormat="1"/>
     <w:lsdException w:name="heading 1" w:uiPriority="9" w:qFormat="1"/>
     <w:lsdException w:name="heading 2" w:semiHidden="1" w:uiPriority="9" w:unhideWhenUsed="1" w:qFormat="1"/>
@@ -1563,11 +1811,8 @@
     <w:lsdException w:name="Table 3D effects 3" w:semiHidden="1" w:unhideWhenUsed="1"/>
     <w:lsdException w:name="Table Contemporary" w:semiHidden="1" w:unhideWhenUsed="1"/>
     <w:lsdException w:name="Table Elegant" w:semiHidden="1" w:unhideWhenUsed="1"/>
-    <w:lsdException w:name="Table Professional" w:semiHidden="1" w:unhideWhenUsed="1"/>
     <w:lsdException w:name="Table Subtle 1" w:semiHidden="1" w:unhideWhenUsed="1"/>
     <w:lsdException w:name="Table Subtle 2" w:semiHidden="1" w:unhideWhenUsed="1"/>
-    <w:lsdException w:name="Table Web 1" w:semiHidden="1" w:unhideWhenUsed="1"/>
-    <w:lsdException w:name="Table Web 2" w:semiHidden="1" w:unhideWhenUsed="1"/>
     <w:lsdException w:name="Table Web 3" w:semiHidden="1" w:unhideWhenUsed="1"/>
     <w:lsdException w:name="Balloon Text" w:semiHidden="1" w:unhideWhenUsed="1"/>
     <w:lsdException w:name="Table Grid" w:uiPriority="59"/>
@@ -1787,6 +2032,12 @@
     <w:lsdException w:name="List Table 5 Dark Accent 6" w:uiPriority="50"/>
     <w:lsdException w:name="List Table 6 Colorful Accent 6" w:uiPriority="51"/>
     <w:lsdException w:name="List Table 7 Colorful Accent 6" w:uiPriority="52"/>
+    <w:lsdException w:name="Mention" w:semiHidden="1" w:unhideWhenUsed="1"/>
+    <w:lsdException w:name="Smart Hyperlink" w:semiHidden="1" w:unhideWhenUsed="1"/>
+    <w:lsdException w:name="Hashtag" w:semiHidden="1" w:unhideWhenUsed="1"/>
+    <w:lsdException w:name="Unresolved Mention" w:semiHidden="1" w:unhideWhenUsed="1"/>
+    <w:lsdException w:name="Smart Link" w:semiHidden="1" w:unhideWhenUsed="1"/>
+    <w:lsdException w:name="Smart Link Error" w:semiHidden="1" w:unhideWhenUsed="1"/>
   </w:latentStyles>
   <w:style w:type="paragraph" w:default="1" w:styleId="Normal">
     <w:name w:val="Normal"/>
@@ -2281,8 +2532,8 @@
       <w:sz w:val="24"/>
     </w:rPr>
   </w:style>
-  <w:style w:type="character" w:customStyle="1" w:styleId="UnresolvedMention">
-    <w:name w:val="Unresolved Mention"/>
+  <w:style w:type="character" w:customStyle="1" w:styleId="Mentionnonrsolue1">
+    <w:name w:val="Mention non résolue1"/>
     <w:basedOn w:val="Policepardfaut"/>
     <w:uiPriority w:val="99"/>
     <w:semiHidden/>

</xml_diff>